<commit_message>
vault backup: 2026-02-22 18:25:26
</commit_message>
<xml_diff>
--- a/ПР и ЛБ/ПР и МОД ПО2.docx
+++ b/ПР и ЛБ/ПР и МОД ПО2.docx
@@ -1845,6 +1845,7 @@
     </w:p>
     <w:p>
       <w:pPr>
+        <w:spacing w:after="0" w:line="360" w:lineRule="auto"/>
         <w:ind w:firstLine="709"/>
         <w:rPr>
           <w:rFonts w:ascii="Times New Roman" w:hAnsi="Times New Roman" w:cs="Times New Roman"/>
@@ -1869,30 +1870,42 @@
           <w:sz w:val="28"/>
           <w:szCs w:val="28"/>
         </w:rPr>
-        <w:t xml:space="preserve"> – получение навыков управления параметрами настройки IDE</w:t>
-      </w:r>
-    </w:p>
-    <w:p>
-      <w:pPr>
+        <w:t xml:space="preserve"> – </w:t>
+      </w:r>
+      <w:r>
+        <w:rPr>
+          <w:rFonts w:ascii="Times New Roman" w:hAnsi="Times New Roman" w:cs="Times New Roman"/>
+          <w:sz w:val="28"/>
+          <w:szCs w:val="28"/>
+        </w:rPr>
+        <w:t>получение навыков управления параметрами настройки IDE</w:t>
+      </w:r>
+    </w:p>
+    <w:p>
+      <w:pPr>
+        <w:spacing w:after="0" w:line="360" w:lineRule="auto"/>
         <w:ind w:firstLine="709"/>
         <w:rPr>
           <w:rFonts w:ascii="Times New Roman" w:hAnsi="Times New Roman" w:cs="Times New Roman"/>
           <w:sz w:val="28"/>
           <w:szCs w:val="28"/>
-        </w:rPr>
-      </w:pPr>
-      <w:r>
-        <w:rPr>
-          <w:rFonts w:ascii="Times New Roman" w:hAnsi="Times New Roman" w:cs="Times New Roman"/>
-          <w:sz w:val="28"/>
-          <w:szCs w:val="28"/>
-        </w:rPr>
-        <w:t>Visual Studio</w:t>
-      </w:r>
-    </w:p>
-    <w:p>
-      <w:pPr>
+          <w:lang w:val="en-US"/>
+        </w:rPr>
+      </w:pPr>
+      <w:r>
+        <w:rPr>
+          <w:rFonts w:ascii="Times New Roman" w:hAnsi="Times New Roman" w:cs="Times New Roman"/>
+          <w:sz w:val="28"/>
+          <w:szCs w:val="28"/>
+        </w:rPr>
+        <w:t>Visual Studio Code.</w:t>
+      </w:r>
+    </w:p>
+    <w:p>
+      <w:pPr>
+        <w:spacing w:after="0" w:line="360" w:lineRule="auto"/>
         <w:ind w:firstLine="709"/>
+        <w:jc w:val="both"/>
         <w:rPr>
           <w:rFonts w:ascii="Times New Roman" w:hAnsi="Times New Roman" w:cs="Times New Roman"/>
           <w:sz w:val="28"/>
@@ -1915,25 +1928,35 @@
           <w:sz w:val="28"/>
           <w:szCs w:val="28"/>
         </w:rPr>
-        <w:t xml:space="preserve"> Студенту необходимо изменить настройки среды разработки</w:t>
-      </w:r>
-    </w:p>
-    <w:p>
-      <w:pPr>
+        <w:t xml:space="preserve"> </w:t>
+      </w:r>
+      <w:r>
+        <w:rPr>
+          <w:rFonts w:ascii="Times New Roman" w:hAnsi="Times New Roman" w:cs="Times New Roman"/>
+          <w:sz w:val="28"/>
+          <w:szCs w:val="28"/>
+        </w:rPr>
+        <w:t>Студенту необходимо изменить настройки среды разработки</w:t>
+      </w:r>
+    </w:p>
+    <w:p>
+      <w:pPr>
+        <w:spacing w:after="0" w:line="360" w:lineRule="auto"/>
         <w:ind w:firstLine="709"/>
-        <w:rPr>
-          <w:rFonts w:ascii="Times New Roman" w:hAnsi="Times New Roman" w:cs="Times New Roman"/>
-          <w:sz w:val="28"/>
-          <w:szCs w:val="28"/>
-        </w:rPr>
-      </w:pPr>
-      <w:r>
-        <w:rPr>
-          <w:rFonts w:ascii="Times New Roman" w:hAnsi="Times New Roman" w:cs="Times New Roman"/>
-          <w:sz w:val="28"/>
-          <w:szCs w:val="28"/>
-        </w:rPr>
-        <w:t>Visual Studio, осуществить их экспорт в файл и импортировать на другую</w:t>
+        <w:jc w:val="both"/>
+        <w:rPr>
+          <w:rFonts w:ascii="Times New Roman" w:hAnsi="Times New Roman" w:cs="Times New Roman"/>
+          <w:sz w:val="28"/>
+          <w:szCs w:val="28"/>
+        </w:rPr>
+      </w:pPr>
+      <w:r>
+        <w:rPr>
+          <w:rFonts w:ascii="Times New Roman" w:hAnsi="Times New Roman" w:cs="Times New Roman"/>
+          <w:sz w:val="28"/>
+          <w:szCs w:val="28"/>
+        </w:rPr>
+        <w:t>Visual Studio Code, осуществить их экспорт в файл и импортировать на другую</w:t>
       </w:r>
       <w:r>
         <w:rPr>
@@ -1949,71 +1972,81 @@
           <w:sz w:val="28"/>
           <w:szCs w:val="28"/>
         </w:rPr>
-        <w:t>вычислительную машину.</w:t>
-      </w:r>
-    </w:p>
-    <w:p>
-      <w:pPr>
+        <w:t>вычислительную машину. Аналогичные действия проделать с</w:t>
+      </w:r>
+      <w:r>
+        <w:rPr>
+          <w:rFonts w:ascii="Times New Roman" w:hAnsi="Times New Roman" w:cs="Times New Roman"/>
+          <w:sz w:val="28"/>
+          <w:szCs w:val="28"/>
+        </w:rPr>
+        <w:t xml:space="preserve"> </w:t>
+      </w:r>
+      <w:r>
+        <w:rPr>
+          <w:rFonts w:ascii="Times New Roman" w:hAnsi="Times New Roman" w:cs="Times New Roman"/>
+          <w:sz w:val="28"/>
+          <w:szCs w:val="28"/>
+        </w:rPr>
+        <w:t>пользовательскими расширениями. В ходе выполнения работы следует делать</w:t>
+      </w:r>
+      <w:r>
+        <w:rPr>
+          <w:rFonts w:ascii="Times New Roman" w:hAnsi="Times New Roman" w:cs="Times New Roman"/>
+          <w:sz w:val="28"/>
+          <w:szCs w:val="28"/>
+        </w:rPr>
+        <w:t xml:space="preserve"> </w:t>
+      </w:r>
+      <w:r>
+        <w:rPr>
+          <w:rFonts w:ascii="Times New Roman" w:hAnsi="Times New Roman" w:cs="Times New Roman"/>
+          <w:sz w:val="28"/>
+          <w:szCs w:val="28"/>
+        </w:rPr>
+        <w:t>снимки экрана, после чего оставить отчет в виде инструкции по выполнению</w:t>
+      </w:r>
+      <w:r>
+        <w:rPr>
+          <w:rFonts w:ascii="Times New Roman" w:hAnsi="Times New Roman" w:cs="Times New Roman"/>
+          <w:sz w:val="28"/>
+          <w:szCs w:val="28"/>
+        </w:rPr>
+        <w:t xml:space="preserve"> </w:t>
+      </w:r>
+      <w:r>
+        <w:rPr>
+          <w:rFonts w:ascii="Times New Roman" w:hAnsi="Times New Roman" w:cs="Times New Roman"/>
+          <w:sz w:val="28"/>
+          <w:szCs w:val="28"/>
+        </w:rPr>
+        <w:t>необходимых операций для экспорта и импорта настроек среды и переноса</w:t>
+      </w:r>
+      <w:r>
+        <w:rPr>
+          <w:rFonts w:ascii="Times New Roman" w:hAnsi="Times New Roman" w:cs="Times New Roman"/>
+          <w:sz w:val="28"/>
+          <w:szCs w:val="28"/>
+        </w:rPr>
+        <w:t xml:space="preserve"> </w:t>
+      </w:r>
+      <w:r>
+        <w:rPr>
+          <w:rFonts w:ascii="Times New Roman" w:hAnsi="Times New Roman" w:cs="Times New Roman"/>
+          <w:sz w:val="28"/>
+          <w:szCs w:val="28"/>
+        </w:rPr>
+        <w:t>расширений Visual Studio Code.</w:t>
+      </w:r>
+    </w:p>
+    <w:p>
+      <w:pPr>
+        <w:spacing w:after="0" w:line="360" w:lineRule="auto"/>
         <w:ind w:firstLine="709"/>
         <w:rPr>
           <w:rFonts w:ascii="Times New Roman" w:hAnsi="Times New Roman" w:cs="Times New Roman"/>
           <w:sz w:val="28"/>
           <w:szCs w:val="28"/>
-        </w:rPr>
-      </w:pPr>
-      <w:r>
-        <w:rPr>
-          <w:rFonts w:ascii="Times New Roman" w:hAnsi="Times New Roman" w:cs="Times New Roman"/>
-          <w:sz w:val="28"/>
-          <w:szCs w:val="28"/>
-        </w:rPr>
-        <w:t>В ходе выполнения работы следует делать снимки</w:t>
-      </w:r>
-    </w:p>
-    <w:p>
-      <w:pPr>
-        <w:ind w:firstLine="709"/>
-        <w:rPr>
-          <w:rFonts w:ascii="Times New Roman" w:hAnsi="Times New Roman" w:cs="Times New Roman"/>
-          <w:sz w:val="28"/>
-          <w:szCs w:val="28"/>
-        </w:rPr>
-      </w:pPr>
-      <w:r>
-        <w:rPr>
-          <w:rFonts w:ascii="Times New Roman" w:hAnsi="Times New Roman" w:cs="Times New Roman"/>
-          <w:sz w:val="28"/>
-          <w:szCs w:val="28"/>
-        </w:rPr>
-        <w:t>экрана, после чего оставить отчет в виде инструкции по выполнению</w:t>
-      </w:r>
-    </w:p>
-    <w:p>
-      <w:pPr>
-        <w:ind w:firstLine="709"/>
-        <w:rPr>
-          <w:rFonts w:ascii="Times New Roman" w:hAnsi="Times New Roman" w:cs="Times New Roman"/>
-          <w:sz w:val="28"/>
-          <w:szCs w:val="28"/>
-        </w:rPr>
-      </w:pPr>
-      <w:r>
-        <w:rPr>
-          <w:rFonts w:ascii="Times New Roman" w:hAnsi="Times New Roman" w:cs="Times New Roman"/>
-          <w:sz w:val="28"/>
-          <w:szCs w:val="28"/>
-        </w:rPr>
-        <w:t>необходимых операций для экспорта и импорта настроек среды Visual Studio.</w:t>
-      </w:r>
-    </w:p>
-    <w:p>
-      <w:pPr>
-        <w:ind w:firstLine="709"/>
-        <w:rPr>
-          <w:rFonts w:ascii="Times New Roman" w:hAnsi="Times New Roman" w:cs="Times New Roman"/>
-          <w:sz w:val="28"/>
-          <w:szCs w:val="28"/>
-          <w:lang w:val="en-US"/>
         </w:rPr>
       </w:pPr>
       <w:r>
@@ -2040,71 +2073,107 @@
         <w:pStyle w:val="a7"/>
         <w:numPr>
           <w:ilvl w:val="0"/>
-          <w:numId w:val="1"/>
+          <w:numId w:val="2"/>
         </w:numPr>
-        <w:spacing w:line="360" w:lineRule="auto"/>
-        <w:ind w:left="0" w:firstLine="709"/>
-        <w:rPr>
-          <w:rFonts w:ascii="Times New Roman" w:hAnsi="Times New Roman" w:cs="Times New Roman"/>
-          <w:sz w:val="28"/>
-          <w:szCs w:val="28"/>
-          <w:lang w:val="en-US"/>
-        </w:rPr>
-      </w:pPr>
-      <w:r>
-        <w:rPr>
-          <w:rFonts w:ascii="Times New Roman" w:hAnsi="Times New Roman" w:cs="Times New Roman"/>
-          <w:sz w:val="28"/>
-          <w:szCs w:val="28"/>
-          <w:lang w:val="en-US"/>
-        </w:rPr>
-        <w:t>Настройка внешнего вида</w:t>
+        <w:spacing w:after="0" w:line="360" w:lineRule="auto"/>
+        <w:ind w:left="0" w:firstLine="720"/>
+        <w:jc w:val="both"/>
+        <w:rPr>
+          <w:rFonts w:ascii="Times New Roman" w:hAnsi="Times New Roman" w:cs="Times New Roman"/>
+          <w:sz w:val="28"/>
+          <w:szCs w:val="28"/>
+        </w:rPr>
+      </w:pPr>
+      <w:r>
+        <w:rPr>
+          <w:rFonts w:ascii="Times New Roman" w:hAnsi="Times New Roman" w:cs="Times New Roman"/>
+          <w:sz w:val="28"/>
+          <w:szCs w:val="28"/>
+        </w:rPr>
+        <w:t xml:space="preserve">С учетом того, что IDE Visual Studio Code обладает достаточно обширными возможностями в рамках настройки параметров, обеспечивающих удобство работы, студенту предлагается выполнить настройку наиболее заметных из них, отвечающих за внешний вид среды разработки, что, в свою очередь, позволит с легкостью фиксировать результат работы. </w:t>
       </w:r>
     </w:p>
     <w:p>
       <w:pPr>
         <w:pStyle w:val="a7"/>
-        <w:spacing w:line="360" w:lineRule="auto"/>
-        <w:ind w:left="0" w:firstLine="709"/>
-        <w:rPr>
-          <w:rFonts w:ascii="Times New Roman" w:hAnsi="Times New Roman" w:cs="Times New Roman"/>
-          <w:sz w:val="28"/>
-          <w:szCs w:val="28"/>
-        </w:rPr>
-      </w:pPr>
-      <w:r>
-        <w:rPr>
-          <w:rFonts w:ascii="Times New Roman" w:hAnsi="Times New Roman" w:cs="Times New Roman"/>
-          <w:sz w:val="28"/>
-          <w:szCs w:val="28"/>
-        </w:rPr>
-        <w:t xml:space="preserve">Сочетание клавиш </w:t>
-      </w:r>
-      <w:r>
-        <w:rPr>
-          <w:rFonts w:ascii="Times New Roman" w:hAnsi="Times New Roman" w:cs="Times New Roman"/>
-          <w:sz w:val="28"/>
-          <w:szCs w:val="28"/>
-          <w:lang w:val="en-US"/>
-        </w:rPr>
-        <w:t>ctrl</w:t>
-      </w:r>
-      <w:r>
-        <w:rPr>
-          <w:rFonts w:ascii="Times New Roman" w:hAnsi="Times New Roman" w:cs="Times New Roman"/>
-          <w:sz w:val="28"/>
-          <w:szCs w:val="28"/>
-        </w:rPr>
-        <w:t>+</w:t>
-      </w:r>
-      <w:r>
-        <w:rPr>
-          <w:rFonts w:ascii="Times New Roman" w:hAnsi="Times New Roman" w:cs="Times New Roman"/>
-          <w:sz w:val="28"/>
-          <w:szCs w:val="28"/>
-          <w:lang w:val="en-US"/>
-        </w:rPr>
-        <w:t>k</w:t>
+        <w:spacing w:after="0" w:line="360" w:lineRule="auto"/>
+        <w:rPr>
+          <w:rFonts w:ascii="Times New Roman" w:hAnsi="Times New Roman" w:cs="Times New Roman"/>
+          <w:sz w:val="28"/>
+          <w:szCs w:val="28"/>
+        </w:rPr>
+      </w:pPr>
+      <w:r>
+        <w:rPr>
+          <w:rFonts w:ascii="Times New Roman" w:hAnsi="Times New Roman" w:cs="Times New Roman"/>
+          <w:sz w:val="28"/>
+          <w:szCs w:val="28"/>
+        </w:rPr>
+        <w:t>Результат</w:t>
+      </w:r>
+      <w:r>
+        <w:rPr>
+          <w:rFonts w:ascii="Times New Roman" w:hAnsi="Times New Roman" w:cs="Times New Roman"/>
+          <w:sz w:val="28"/>
+          <w:szCs w:val="28"/>
+        </w:rPr>
+        <w:t>ы</w:t>
+      </w:r>
+      <w:r>
+        <w:rPr>
+          <w:rFonts w:ascii="Times New Roman" w:hAnsi="Times New Roman" w:cs="Times New Roman"/>
+          <w:sz w:val="28"/>
+          <w:szCs w:val="28"/>
+        </w:rPr>
+        <w:t xml:space="preserve"> выполнен</w:t>
+      </w:r>
+      <w:r>
+        <w:rPr>
+          <w:rFonts w:ascii="Times New Roman" w:hAnsi="Times New Roman" w:cs="Times New Roman"/>
+          <w:sz w:val="28"/>
+          <w:szCs w:val="28"/>
+        </w:rPr>
+        <w:t xml:space="preserve">ной </w:t>
+      </w:r>
+      <w:r>
+        <w:rPr>
+          <w:rFonts w:ascii="Times New Roman" w:hAnsi="Times New Roman" w:cs="Times New Roman"/>
+          <w:sz w:val="28"/>
+          <w:szCs w:val="28"/>
+        </w:rPr>
+        <w:t>прикреплен</w:t>
+      </w:r>
+      <w:r>
+        <w:rPr>
+          <w:rFonts w:ascii="Times New Roman" w:hAnsi="Times New Roman" w:cs="Times New Roman"/>
+          <w:sz w:val="28"/>
+          <w:szCs w:val="28"/>
+        </w:rPr>
+        <w:t>ы</w:t>
+      </w:r>
+      <w:r>
+        <w:rPr>
+          <w:rFonts w:ascii="Times New Roman" w:hAnsi="Times New Roman" w:cs="Times New Roman"/>
+          <w:sz w:val="28"/>
+          <w:szCs w:val="28"/>
+        </w:rPr>
+        <w:t xml:space="preserve"> на рисунк</w:t>
+      </w:r>
+      <w:r>
+        <w:rPr>
+          <w:rFonts w:ascii="Times New Roman" w:hAnsi="Times New Roman" w:cs="Times New Roman"/>
+          <w:sz w:val="28"/>
+          <w:szCs w:val="28"/>
+        </w:rPr>
+        <w:t xml:space="preserve">ах </w:t>
+      </w:r>
+      <w:r>
+        <w:rPr>
+          <w:rFonts w:ascii="Times New Roman" w:hAnsi="Times New Roman" w:cs="Times New Roman"/>
+          <w:sz w:val="28"/>
+          <w:szCs w:val="28"/>
+        </w:rPr>
+        <w:t>1</w:t>
       </w:r>
       <w:r>
         <w:rPr>
@@ -2120,84 +2189,7 @@
           <w:sz w:val="28"/>
           <w:szCs w:val="28"/>
         </w:rPr>
-        <w:t xml:space="preserve">и </w:t>
-      </w:r>
-      <w:r>
-        <w:rPr>
-          <w:rFonts w:ascii="Times New Roman" w:hAnsi="Times New Roman" w:cs="Times New Roman"/>
-          <w:sz w:val="28"/>
-          <w:szCs w:val="28"/>
-          <w:lang w:val="en-US"/>
-        </w:rPr>
-        <w:t>ctrl</w:t>
-      </w:r>
-      <w:r>
-        <w:rPr>
-          <w:rFonts w:ascii="Times New Roman" w:hAnsi="Times New Roman" w:cs="Times New Roman"/>
-          <w:sz w:val="28"/>
-          <w:szCs w:val="28"/>
-        </w:rPr>
-        <w:t>+</w:t>
-      </w:r>
-      <w:r>
-        <w:rPr>
-          <w:rFonts w:ascii="Times New Roman" w:hAnsi="Times New Roman" w:cs="Times New Roman"/>
-          <w:sz w:val="28"/>
-          <w:szCs w:val="28"/>
-          <w:lang w:val="en-US"/>
-        </w:rPr>
-        <w:t>t</w:t>
-      </w:r>
-      <w:r>
-        <w:rPr>
-          <w:rFonts w:ascii="Times New Roman" w:hAnsi="Times New Roman" w:cs="Times New Roman"/>
-          <w:sz w:val="28"/>
-          <w:szCs w:val="28"/>
-        </w:rPr>
-        <w:t xml:space="preserve"> выводит окно в котором можно выбрать любую из установленных или предустановленных тем. Так же это можно сделать через интерфейс </w:t>
-      </w:r>
-      <w:r>
-        <w:rPr>
-          <w:rFonts w:ascii="Times New Roman" w:hAnsi="Times New Roman" w:cs="Times New Roman"/>
-          <w:sz w:val="28"/>
-          <w:szCs w:val="28"/>
-        </w:rPr>
-        <w:t>или перейдите в File → Preferences → Theme → Color Theme</w:t>
-      </w:r>
-      <w:r>
-        <w:rPr>
-          <w:rFonts w:ascii="Times New Roman" w:hAnsi="Times New Roman" w:cs="Times New Roman"/>
-          <w:sz w:val="28"/>
-          <w:szCs w:val="28"/>
-        </w:rPr>
-        <w:t>.</w:t>
-      </w:r>
-    </w:p>
-    <w:p>
-      <w:pPr>
-        <w:pStyle w:val="a7"/>
-        <w:spacing w:line="360" w:lineRule="auto"/>
-        <w:rPr>
-          <w:rFonts w:ascii="Times New Roman" w:hAnsi="Times New Roman" w:cs="Times New Roman"/>
-          <w:sz w:val="28"/>
-          <w:szCs w:val="28"/>
-        </w:rPr>
-      </w:pPr>
-      <w:r>
-        <w:rPr>
-          <w:rFonts w:ascii="Times New Roman" w:hAnsi="Times New Roman" w:cs="Times New Roman"/>
-          <w:sz w:val="28"/>
-          <w:szCs w:val="28"/>
-        </w:rPr>
-        <w:t xml:space="preserve">Результат выполнения прикреплен на рисунке </w:t>
-      </w:r>
-      <w:r>
-        <w:rPr>
-          <w:rFonts w:ascii="Times New Roman" w:hAnsi="Times New Roman" w:cs="Times New Roman"/>
-          <w:sz w:val="28"/>
-          <w:szCs w:val="28"/>
-        </w:rPr>
-        <w:t>1</w:t>
+        <w:t>и 2</w:t>
       </w:r>
       <w:r>
         <w:rPr>
@@ -2226,233 +2218,10 @@
           <w:noProof/>
         </w:rPr>
         <w:drawing>
-          <wp:inline distT="0" distB="0" distL="0" distR="0" wp14:anchorId="4A189398" wp14:editId="743BE039">
-            <wp:extent cx="5940425" cy="3709670"/>
-            <wp:effectExtent l="0" t="0" r="3175" b="5080"/>
+          <wp:inline distT="0" distB="0" distL="0" distR="0" wp14:anchorId="4A189398" wp14:editId="6900D4BE">
+            <wp:extent cx="3589473" cy="2241550"/>
+            <wp:effectExtent l="0" t="0" r="0" b="6350"/>
             <wp:docPr id="1" name="Рисунок 1"/>
-            <wp:cNvGraphicFramePr>
-              <a:graphicFrameLocks xmlns:a="http://schemas.openxmlformats.org/drawingml/2006/main" noChangeAspect="1"/>
-            </wp:cNvGraphicFramePr>
-            <a:graphic xmlns:a="http://schemas.openxmlformats.org/drawingml/2006/main">
-              <a:graphicData uri="http://schemas.openxmlformats.org/drawingml/2006/picture">
-                <pic:pic xmlns:pic="http://schemas.openxmlformats.org/drawingml/2006/picture">
-                  <pic:nvPicPr>
-                    <pic:cNvPr id="1" name=""/>
-                    <pic:cNvPicPr/>
-                  </pic:nvPicPr>
-                  <pic:blipFill>
-                    <a:blip r:embed="rId7"/>
-                    <a:stretch>
-                      <a:fillRect/>
-                    </a:stretch>
-                  </pic:blipFill>
-                  <pic:spPr>
-                    <a:xfrm>
-                      <a:off x="0" y="0"/>
-                      <a:ext cx="5940425" cy="3709670"/>
-                    </a:xfrm>
-                    <a:prstGeom prst="rect">
-                      <a:avLst/>
-                    </a:prstGeom>
-                  </pic:spPr>
-                </pic:pic>
-              </a:graphicData>
-            </a:graphic>
-          </wp:inline>
-        </w:drawing>
-      </w:r>
-    </w:p>
-    <w:p>
-      <w:pPr>
-        <w:pStyle w:val="a7"/>
-        <w:spacing w:line="360" w:lineRule="auto"/>
-        <w:ind w:left="0"/>
-        <w:jc w:val="center"/>
-        <w:rPr>
-          <w:rFonts w:ascii="Times New Roman" w:hAnsi="Times New Roman" w:cs="Times New Roman"/>
-          <w:sz w:val="28"/>
-          <w:szCs w:val="28"/>
-        </w:rPr>
-      </w:pPr>
-      <w:r>
-        <w:rPr>
-          <w:rFonts w:ascii="Times New Roman" w:hAnsi="Times New Roman" w:cs="Times New Roman"/>
-          <w:sz w:val="28"/>
-          <w:szCs w:val="28"/>
-        </w:rPr>
-        <w:t>Рисунок 1 – Результат работы</w:t>
-      </w:r>
-    </w:p>
-    <w:p>
-      <w:pPr>
-        <w:pStyle w:val="a7"/>
-        <w:ind w:left="0" w:firstLine="709"/>
-        <w:jc w:val="both"/>
-        <w:rPr>
-          <w:rFonts w:ascii="Times New Roman" w:hAnsi="Times New Roman" w:cs="Times New Roman"/>
-          <w:sz w:val="28"/>
-          <w:szCs w:val="28"/>
-        </w:rPr>
-      </w:pPr>
-      <w:r>
-        <w:rPr>
-          <w:rFonts w:ascii="Times New Roman" w:hAnsi="Times New Roman" w:cs="Times New Roman"/>
-          <w:sz w:val="28"/>
-          <w:szCs w:val="28"/>
-        </w:rPr>
-        <w:lastRenderedPageBreak/>
-        <w:t>Изменение шрифта</w:t>
-      </w:r>
-    </w:p>
-    <w:p>
-      <w:pPr>
-        <w:pStyle w:val="a7"/>
-        <w:ind w:left="0" w:firstLine="709"/>
-        <w:jc w:val="both"/>
-        <w:rPr>
-          <w:rFonts w:ascii="Times New Roman" w:hAnsi="Times New Roman" w:cs="Times New Roman"/>
-          <w:sz w:val="28"/>
-          <w:szCs w:val="28"/>
-        </w:rPr>
-      </w:pPr>
-      <w:r>
-        <w:rPr>
-          <w:rFonts w:ascii="Times New Roman" w:hAnsi="Times New Roman" w:cs="Times New Roman"/>
-          <w:sz w:val="28"/>
-          <w:szCs w:val="28"/>
-        </w:rPr>
-        <w:t>Чтобы</w:t>
-      </w:r>
-      <w:r>
-        <w:rPr>
-          <w:rFonts w:ascii="Times New Roman" w:hAnsi="Times New Roman" w:cs="Times New Roman"/>
-          <w:b/>
-          <w:bCs/>
-          <w:sz w:val="28"/>
-          <w:szCs w:val="28"/>
-        </w:rPr>
-        <w:t xml:space="preserve"> </w:t>
-      </w:r>
-      <w:r>
-        <w:rPr>
-          <w:rFonts w:ascii="Times New Roman" w:hAnsi="Times New Roman" w:cs="Times New Roman"/>
-          <w:sz w:val="28"/>
-          <w:szCs w:val="28"/>
-        </w:rPr>
-        <w:t xml:space="preserve">изменить шрифт, нужно перейти </w:t>
-      </w:r>
-      <w:r>
-        <w:rPr>
-          <w:rFonts w:ascii="Times New Roman" w:hAnsi="Times New Roman" w:cs="Times New Roman"/>
-          <w:sz w:val="28"/>
-          <w:szCs w:val="28"/>
-        </w:rPr>
-        <w:t>File → Preferences → Settings</w:t>
-      </w:r>
-      <w:r>
-        <w:rPr>
-          <w:rFonts w:ascii="Times New Roman" w:hAnsi="Times New Roman" w:cs="Times New Roman"/>
-          <w:sz w:val="28"/>
-          <w:szCs w:val="28"/>
-        </w:rPr>
-        <w:t xml:space="preserve">, </w:t>
-      </w:r>
-      <w:r>
-        <w:rPr>
-          <w:rFonts w:ascii="Times New Roman" w:hAnsi="Times New Roman" w:cs="Times New Roman"/>
-          <w:sz w:val="28"/>
-          <w:szCs w:val="28"/>
-        </w:rPr>
-        <w:t>В строке поиска вверху введите слово Font.</w:t>
-      </w:r>
-      <w:r>
-        <w:rPr>
-          <w:rFonts w:ascii="Times New Roman" w:hAnsi="Times New Roman" w:cs="Times New Roman"/>
-          <w:sz w:val="28"/>
-          <w:szCs w:val="28"/>
-        </w:rPr>
-        <w:t xml:space="preserve"> </w:t>
-      </w:r>
-      <w:r>
-        <w:rPr>
-          <w:rFonts w:ascii="Times New Roman" w:hAnsi="Times New Roman" w:cs="Times New Roman"/>
-          <w:sz w:val="28"/>
-          <w:szCs w:val="28"/>
-        </w:rPr>
-        <w:t>В поле Editor: Font Family впишите название шрифта</w:t>
-      </w:r>
-      <w:r>
-        <w:rPr>
-          <w:rFonts w:ascii="Times New Roman" w:hAnsi="Times New Roman" w:cs="Times New Roman"/>
-          <w:sz w:val="28"/>
-          <w:szCs w:val="28"/>
-        </w:rPr>
-        <w:t>,</w:t>
-      </w:r>
-      <w:r>
-        <w:rPr>
-          <w:rFonts w:ascii="Times New Roman" w:hAnsi="Times New Roman" w:cs="Times New Roman"/>
-          <w:sz w:val="28"/>
-          <w:szCs w:val="28"/>
-        </w:rPr>
-        <w:t xml:space="preserve"> а в поле Editor: Font Size установите размер в пикселях.</w:t>
-      </w:r>
-    </w:p>
-    <w:p>
-      <w:pPr>
-        <w:pStyle w:val="a7"/>
-        <w:spacing w:line="360" w:lineRule="auto"/>
-        <w:rPr>
-          <w:rFonts w:ascii="Times New Roman" w:hAnsi="Times New Roman" w:cs="Times New Roman"/>
-          <w:sz w:val="28"/>
-          <w:szCs w:val="28"/>
-        </w:rPr>
-      </w:pPr>
-      <w:r>
-        <w:rPr>
-          <w:rFonts w:ascii="Times New Roman" w:hAnsi="Times New Roman" w:cs="Times New Roman"/>
-          <w:sz w:val="28"/>
-          <w:szCs w:val="28"/>
-        </w:rPr>
-        <w:t xml:space="preserve">Результат выполнения прикреплен на рисунке </w:t>
-      </w:r>
-      <w:r>
-        <w:rPr>
-          <w:rFonts w:ascii="Times New Roman" w:hAnsi="Times New Roman" w:cs="Times New Roman"/>
-          <w:sz w:val="28"/>
-          <w:szCs w:val="28"/>
-        </w:rPr>
-        <w:t>2</w:t>
-      </w:r>
-      <w:r>
-        <w:rPr>
-          <w:rFonts w:ascii="Times New Roman" w:hAnsi="Times New Roman" w:cs="Times New Roman"/>
-          <w:sz w:val="28"/>
-          <w:szCs w:val="28"/>
-        </w:rPr>
-        <w:t>.</w:t>
-      </w:r>
-    </w:p>
-    <w:p>
-      <w:pPr>
-        <w:pStyle w:val="a7"/>
-        <w:ind w:left="0"/>
-        <w:jc w:val="center"/>
-        <w:rPr>
-          <w:rFonts w:ascii="Times New Roman" w:hAnsi="Times New Roman" w:cs="Times New Roman"/>
-          <w:sz w:val="28"/>
-          <w:szCs w:val="28"/>
-        </w:rPr>
-      </w:pPr>
-      <w:r>
-        <w:rPr>
-          <w:noProof/>
-        </w:rPr>
-        <w:drawing>
-          <wp:inline distT="0" distB="0" distL="0" distR="0" wp14:anchorId="065D2D1E" wp14:editId="469B53A2">
-            <wp:extent cx="5940425" cy="3709670"/>
-            <wp:effectExtent l="0" t="0" r="3175" b="5080"/>
-            <wp:docPr id="4" name="Рисунок 4"/>
             <wp:cNvGraphicFramePr>
               <a:graphicFrameLocks xmlns:a="http://schemas.openxmlformats.org/drawingml/2006/main" noChangeAspect="1"/>
             </wp:cNvGraphicFramePr>
@@ -2472,6 +2241,88 @@
                   <pic:spPr>
                     <a:xfrm>
                       <a:off x="0" y="0"/>
+                      <a:ext cx="3606665" cy="2252286"/>
+                    </a:xfrm>
+                    <a:prstGeom prst="rect">
+                      <a:avLst/>
+                    </a:prstGeom>
+                  </pic:spPr>
+                </pic:pic>
+              </a:graphicData>
+            </a:graphic>
+          </wp:inline>
+        </w:drawing>
+      </w:r>
+    </w:p>
+    <w:p>
+      <w:pPr>
+        <w:pStyle w:val="a7"/>
+        <w:spacing w:line="360" w:lineRule="auto"/>
+        <w:ind w:left="0"/>
+        <w:jc w:val="center"/>
+        <w:rPr>
+          <w:rFonts w:ascii="Times New Roman" w:hAnsi="Times New Roman" w:cs="Times New Roman"/>
+          <w:sz w:val="28"/>
+          <w:szCs w:val="28"/>
+        </w:rPr>
+      </w:pPr>
+      <w:r>
+        <w:rPr>
+          <w:rFonts w:ascii="Times New Roman" w:hAnsi="Times New Roman" w:cs="Times New Roman"/>
+          <w:sz w:val="28"/>
+          <w:szCs w:val="28"/>
+        </w:rPr>
+        <w:t xml:space="preserve">Рисунок 1 – Результат </w:t>
+      </w:r>
+      <w:r>
+        <w:rPr>
+          <w:rFonts w:ascii="Times New Roman" w:hAnsi="Times New Roman" w:cs="Times New Roman"/>
+          <w:sz w:val="28"/>
+          <w:szCs w:val="28"/>
+        </w:rPr>
+        <w:t>выполнения</w:t>
+      </w:r>
+    </w:p>
+    <w:p>
+      <w:pPr>
+        <w:pStyle w:val="a7"/>
+        <w:ind w:left="0"/>
+        <w:jc w:val="center"/>
+        <w:rPr>
+          <w:rFonts w:ascii="Times New Roman" w:hAnsi="Times New Roman" w:cs="Times New Roman"/>
+          <w:sz w:val="28"/>
+          <w:szCs w:val="28"/>
+        </w:rPr>
+      </w:pPr>
+      <w:r>
+        <w:rPr>
+          <w:noProof/>
+        </w:rPr>
+        <w:lastRenderedPageBreak/>
+        <w:drawing>
+          <wp:inline distT="0" distB="0" distL="0" distR="0" wp14:anchorId="065D2D1E" wp14:editId="469B53A2">
+            <wp:extent cx="5940425" cy="3709670"/>
+            <wp:effectExtent l="0" t="0" r="3175" b="5080"/>
+            <wp:docPr id="4" name="Рисунок 4"/>
+            <wp:cNvGraphicFramePr>
+              <a:graphicFrameLocks xmlns:a="http://schemas.openxmlformats.org/drawingml/2006/main" noChangeAspect="1"/>
+            </wp:cNvGraphicFramePr>
+            <a:graphic xmlns:a="http://schemas.openxmlformats.org/drawingml/2006/main">
+              <a:graphicData uri="http://schemas.openxmlformats.org/drawingml/2006/picture">
+                <pic:pic xmlns:pic="http://schemas.openxmlformats.org/drawingml/2006/picture">
+                  <pic:nvPicPr>
+                    <pic:cNvPr id="1" name=""/>
+                    <pic:cNvPicPr/>
+                  </pic:nvPicPr>
+                  <pic:blipFill>
+                    <a:blip r:embed="rId9"/>
+                    <a:stretch>
+                      <a:fillRect/>
+                    </a:stretch>
+                  </pic:blipFill>
+                  <pic:spPr>
+                    <a:xfrm>
+                      <a:off x="0" y="0"/>
                       <a:ext cx="5940425" cy="3709670"/>
                     </a:xfrm>
                     <a:prstGeom prst="rect">
@@ -2494,16 +2345,23 @@
           <w:rFonts w:ascii="Times New Roman" w:hAnsi="Times New Roman" w:cs="Times New Roman"/>
           <w:sz w:val="28"/>
           <w:szCs w:val="28"/>
-          <w:lang w:val="en-US"/>
-        </w:rPr>
-      </w:pPr>
-      <w:r>
-        <w:rPr>
-          <w:rFonts w:ascii="Times New Roman" w:hAnsi="Times New Roman" w:cs="Times New Roman"/>
-          <w:sz w:val="28"/>
-          <w:szCs w:val="28"/>
-        </w:rPr>
-        <w:t>Рисунок 2 – Результат действий</w:t>
+        </w:rPr>
+      </w:pPr>
+      <w:r>
+        <w:rPr>
+          <w:rFonts w:ascii="Times New Roman" w:hAnsi="Times New Roman" w:cs="Times New Roman"/>
+          <w:sz w:val="28"/>
+          <w:szCs w:val="28"/>
+        </w:rPr>
+        <w:t xml:space="preserve">Рисунок 2 – Результат </w:t>
+      </w:r>
+      <w:r>
+        <w:rPr>
+          <w:rFonts w:ascii="Times New Roman" w:hAnsi="Times New Roman" w:cs="Times New Roman"/>
+          <w:sz w:val="28"/>
+          <w:szCs w:val="28"/>
+        </w:rPr>
+        <w:t>выполнения</w:t>
       </w:r>
     </w:p>
     <w:p>
@@ -2511,27 +2369,29 @@
         <w:pStyle w:val="a7"/>
         <w:numPr>
           <w:ilvl w:val="0"/>
-          <w:numId w:val="1"/>
+          <w:numId w:val="2"/>
         </w:numPr>
+        <w:spacing w:after="0" w:line="360" w:lineRule="auto"/>
         <w:jc w:val="both"/>
         <w:rPr>
           <w:rFonts w:ascii="Times New Roman" w:hAnsi="Times New Roman" w:cs="Times New Roman"/>
           <w:sz w:val="28"/>
           <w:szCs w:val="28"/>
-          <w:lang w:val="en-US"/>
-        </w:rPr>
-      </w:pPr>
-      <w:r>
-        <w:rPr>
-          <w:rFonts w:ascii="Times New Roman" w:hAnsi="Times New Roman" w:cs="Times New Roman"/>
-          <w:sz w:val="28"/>
-          <w:szCs w:val="28"/>
-        </w:rPr>
-        <w:t>Экспорт настроек</w:t>
-      </w:r>
-    </w:p>
-    <w:p>
-      <w:pPr>
+        </w:rPr>
+      </w:pPr>
+      <w:r>
+        <w:rPr>
+          <w:rFonts w:ascii="Times New Roman" w:hAnsi="Times New Roman" w:cs="Times New Roman"/>
+          <w:sz w:val="28"/>
+          <w:szCs w:val="28"/>
+        </w:rPr>
+        <w:t>Для экспорта параметров среды в файл необходимо перейти по</w:t>
+      </w:r>
+    </w:p>
+    <w:p>
+      <w:pPr>
+        <w:pStyle w:val="a7"/>
+        <w:spacing w:after="0" w:line="360" w:lineRule="auto"/>
         <w:ind w:firstLine="709"/>
         <w:jc w:val="both"/>
         <w:rPr>
@@ -2546,35 +2406,1052 @@
           <w:sz w:val="28"/>
           <w:szCs w:val="28"/>
         </w:rPr>
-        <w:t xml:space="preserve">Чтобы экспортировать настройки нужно перейти по пути </w:t>
-      </w:r>
-      <w:r>
-        <w:rPr>
-          <w:rFonts w:ascii="Times New Roman" w:hAnsi="Times New Roman" w:cs="Times New Roman"/>
-          <w:sz w:val="28"/>
-          <w:szCs w:val="28"/>
-        </w:rPr>
-        <w:t>C:\Users\</w:t>
-      </w:r>
-      <w:r>
-        <w:rPr>
-          <w:rFonts w:ascii="Times New Roman" w:hAnsi="Times New Roman" w:cs="Times New Roman"/>
-          <w:sz w:val="28"/>
-          <w:szCs w:val="28"/>
-        </w:rPr>
-        <w:t>ваше_имя</w:t>
-      </w:r>
-      <w:r>
-        <w:rPr>
-          <w:rFonts w:ascii="Times New Roman" w:hAnsi="Times New Roman" w:cs="Times New Roman"/>
-          <w:sz w:val="28"/>
-          <w:szCs w:val="28"/>
-        </w:rPr>
-        <w:t>\AppData\Roaming\Code\User</w:t>
+        <w:t>пути “C:\</w:t>
+      </w:r>
+      <w:proofErr w:type="spellStart"/>
+      <w:r>
+        <w:rPr>
+          <w:rFonts w:ascii="Times New Roman" w:hAnsi="Times New Roman" w:cs="Times New Roman"/>
+          <w:sz w:val="28"/>
+          <w:szCs w:val="28"/>
+        </w:rPr>
+        <w:t>Users</w:t>
+      </w:r>
+      <w:proofErr w:type="spellEnd"/>
+      <w:r>
+        <w:rPr>
+          <w:rFonts w:ascii="Times New Roman" w:hAnsi="Times New Roman" w:cs="Times New Roman"/>
+          <w:sz w:val="28"/>
+          <w:szCs w:val="28"/>
+        </w:rPr>
+        <w:t>\{</w:t>
+      </w:r>
+      <w:proofErr w:type="spellStart"/>
+      <w:r>
+        <w:rPr>
+          <w:rFonts w:ascii="Times New Roman" w:hAnsi="Times New Roman" w:cs="Times New Roman"/>
+          <w:sz w:val="28"/>
+          <w:szCs w:val="28"/>
+        </w:rPr>
+        <w:t>username</w:t>
+      </w:r>
+      <w:proofErr w:type="spellEnd"/>
+      <w:r>
+        <w:rPr>
+          <w:rFonts w:ascii="Times New Roman" w:hAnsi="Times New Roman" w:cs="Times New Roman"/>
+          <w:sz w:val="28"/>
+          <w:szCs w:val="28"/>
+        </w:rPr>
+        <w:t>}\</w:t>
+      </w:r>
+      <w:proofErr w:type="spellStart"/>
+      <w:r>
+        <w:rPr>
+          <w:rFonts w:ascii="Times New Roman" w:hAnsi="Times New Roman" w:cs="Times New Roman"/>
+          <w:sz w:val="28"/>
+          <w:szCs w:val="28"/>
+        </w:rPr>
+        <w:t>AppData</w:t>
+      </w:r>
+      <w:proofErr w:type="spellEnd"/>
+      <w:r>
+        <w:rPr>
+          <w:rFonts w:ascii="Times New Roman" w:hAnsi="Times New Roman" w:cs="Times New Roman"/>
+          <w:sz w:val="28"/>
+          <w:szCs w:val="28"/>
+        </w:rPr>
+        <w:t>\</w:t>
+      </w:r>
+      <w:proofErr w:type="spellStart"/>
+      <w:r>
+        <w:rPr>
+          <w:rFonts w:ascii="Times New Roman" w:hAnsi="Times New Roman" w:cs="Times New Roman"/>
+          <w:sz w:val="28"/>
+          <w:szCs w:val="28"/>
+        </w:rPr>
+        <w:t>Roaming</w:t>
+      </w:r>
+      <w:proofErr w:type="spellEnd"/>
+      <w:r>
+        <w:rPr>
+          <w:rFonts w:ascii="Times New Roman" w:hAnsi="Times New Roman" w:cs="Times New Roman"/>
+          <w:sz w:val="28"/>
+          <w:szCs w:val="28"/>
+        </w:rPr>
+        <w:t>\Code\User\”, там лежит файл</w:t>
+      </w:r>
+      <w:r>
+        <w:rPr>
+          <w:rFonts w:ascii="Times New Roman" w:hAnsi="Times New Roman" w:cs="Times New Roman"/>
+          <w:sz w:val="28"/>
+          <w:szCs w:val="28"/>
+        </w:rPr>
+        <w:t xml:space="preserve"> </w:t>
+      </w:r>
+      <w:r>
+        <w:rPr>
+          <w:rFonts w:ascii="Times New Roman" w:hAnsi="Times New Roman" w:cs="Times New Roman"/>
+          <w:sz w:val="28"/>
+          <w:szCs w:val="28"/>
+        </w:rPr>
+        <w:t>“</w:t>
+      </w:r>
+      <w:proofErr w:type="spellStart"/>
+      <w:proofErr w:type="gramStart"/>
+      <w:r>
+        <w:rPr>
+          <w:rFonts w:ascii="Times New Roman" w:hAnsi="Times New Roman" w:cs="Times New Roman"/>
+          <w:sz w:val="28"/>
+          <w:szCs w:val="28"/>
+        </w:rPr>
+        <w:t>settings.json</w:t>
+      </w:r>
+      <w:proofErr w:type="spellEnd"/>
+      <w:proofErr w:type="gramEnd"/>
+      <w:r>
+        <w:rPr>
+          <w:rFonts w:ascii="Times New Roman" w:hAnsi="Times New Roman" w:cs="Times New Roman"/>
+          <w:sz w:val="28"/>
+          <w:szCs w:val="28"/>
+        </w:rPr>
+        <w:t>”, который нужно скопировать на новый компьютер либо в нового</w:t>
+      </w:r>
+      <w:r>
+        <w:rPr>
+          <w:rFonts w:ascii="Times New Roman" w:hAnsi="Times New Roman" w:cs="Times New Roman"/>
+          <w:sz w:val="28"/>
+          <w:szCs w:val="28"/>
+        </w:rPr>
+        <w:t xml:space="preserve"> </w:t>
+      </w:r>
+      <w:r>
+        <w:rPr>
+          <w:rFonts w:ascii="Times New Roman" w:hAnsi="Times New Roman" w:cs="Times New Roman"/>
+          <w:sz w:val="28"/>
+          <w:szCs w:val="28"/>
+        </w:rPr>
+        <w:t>пользователя на текущей машине по тому же самому пути, где он лежал, после</w:t>
+      </w:r>
+      <w:r>
+        <w:rPr>
+          <w:rFonts w:ascii="Times New Roman" w:hAnsi="Times New Roman" w:cs="Times New Roman"/>
+          <w:sz w:val="28"/>
+          <w:szCs w:val="28"/>
+        </w:rPr>
+        <w:t xml:space="preserve"> </w:t>
+      </w:r>
+      <w:r>
+        <w:rPr>
+          <w:rFonts w:ascii="Times New Roman" w:hAnsi="Times New Roman" w:cs="Times New Roman"/>
+          <w:sz w:val="28"/>
+          <w:szCs w:val="28"/>
+        </w:rPr>
+        <w:t>этого подтвердить замену.</w:t>
+      </w:r>
+    </w:p>
+    <w:p>
+      <w:pPr>
+        <w:pStyle w:val="a7"/>
+        <w:numPr>
+          <w:ilvl w:val="0"/>
+          <w:numId w:val="2"/>
+        </w:numPr>
+        <w:spacing w:after="0" w:line="360" w:lineRule="auto"/>
+        <w:jc w:val="both"/>
+        <w:rPr>
+          <w:rFonts w:ascii="Times New Roman" w:hAnsi="Times New Roman" w:cs="Times New Roman"/>
+          <w:sz w:val="28"/>
+          <w:szCs w:val="28"/>
+        </w:rPr>
+      </w:pPr>
+      <w:r>
+        <w:rPr>
+          <w:rFonts w:ascii="Times New Roman" w:hAnsi="Times New Roman" w:cs="Times New Roman"/>
+          <w:sz w:val="28"/>
+          <w:szCs w:val="28"/>
+        </w:rPr>
+        <w:t>Установите несколько расширений</w:t>
+      </w:r>
+    </w:p>
+    <w:p>
+      <w:pPr>
+        <w:spacing w:after="0" w:line="360" w:lineRule="auto"/>
+        <w:ind w:firstLine="709"/>
+        <w:jc w:val="both"/>
+        <w:rPr>
+          <w:rFonts w:ascii="Times New Roman" w:hAnsi="Times New Roman" w:cs="Times New Roman"/>
+          <w:sz w:val="28"/>
+          <w:szCs w:val="28"/>
+        </w:rPr>
+      </w:pPr>
+      <w:r>
+        <w:rPr>
+          <w:rFonts w:ascii="Times New Roman" w:hAnsi="Times New Roman" w:cs="Times New Roman"/>
+          <w:sz w:val="28"/>
+          <w:szCs w:val="28"/>
+        </w:rPr>
+        <w:t>Результат</w:t>
+      </w:r>
+      <w:r>
+        <w:rPr>
+          <w:rFonts w:ascii="Times New Roman" w:hAnsi="Times New Roman" w:cs="Times New Roman"/>
+          <w:sz w:val="28"/>
+          <w:szCs w:val="28"/>
+        </w:rPr>
+        <w:t xml:space="preserve"> </w:t>
+      </w:r>
+      <w:r>
+        <w:rPr>
+          <w:rFonts w:ascii="Times New Roman" w:hAnsi="Times New Roman" w:cs="Times New Roman"/>
+          <w:sz w:val="28"/>
+          <w:szCs w:val="28"/>
+        </w:rPr>
+        <w:t>выполнен</w:t>
+      </w:r>
+      <w:r>
+        <w:rPr>
+          <w:rFonts w:ascii="Times New Roman" w:hAnsi="Times New Roman" w:cs="Times New Roman"/>
+          <w:sz w:val="28"/>
+          <w:szCs w:val="28"/>
+        </w:rPr>
+        <w:t>ия</w:t>
+      </w:r>
+      <w:r>
+        <w:rPr>
+          <w:rFonts w:ascii="Times New Roman" w:hAnsi="Times New Roman" w:cs="Times New Roman"/>
+          <w:sz w:val="28"/>
+          <w:szCs w:val="28"/>
+        </w:rPr>
+        <w:t xml:space="preserve"> </w:t>
+      </w:r>
+      <w:r>
+        <w:rPr>
+          <w:rFonts w:ascii="Times New Roman" w:hAnsi="Times New Roman" w:cs="Times New Roman"/>
+          <w:sz w:val="28"/>
+          <w:szCs w:val="28"/>
+        </w:rPr>
+        <w:t>прикреплен на рисунк</w:t>
+      </w:r>
+      <w:r>
+        <w:rPr>
+          <w:rFonts w:ascii="Times New Roman" w:hAnsi="Times New Roman" w:cs="Times New Roman"/>
+          <w:sz w:val="28"/>
+          <w:szCs w:val="28"/>
+        </w:rPr>
+        <w:t>е 3.</w:t>
+      </w:r>
+    </w:p>
+    <w:p>
+      <w:pPr>
+        <w:spacing w:after="0" w:line="360" w:lineRule="auto"/>
+        <w:jc w:val="center"/>
+        <w:rPr>
+          <w:rFonts w:ascii="Times New Roman" w:hAnsi="Times New Roman" w:cs="Times New Roman"/>
+          <w:sz w:val="28"/>
+          <w:szCs w:val="28"/>
+        </w:rPr>
+      </w:pPr>
+      <w:r>
+        <w:rPr>
+          <w:noProof/>
+        </w:rPr>
+        <w:drawing>
+          <wp:inline distT="0" distB="0" distL="0" distR="0" wp14:anchorId="3049679A" wp14:editId="69EEAD55">
+            <wp:extent cx="2019300" cy="1540065"/>
+            <wp:effectExtent l="0" t="0" r="0" b="3175"/>
+            <wp:docPr id="2" name="Рисунок 2"/>
+            <wp:cNvGraphicFramePr>
+              <a:graphicFrameLocks xmlns:a="http://schemas.openxmlformats.org/drawingml/2006/main" noChangeAspect="1"/>
+            </wp:cNvGraphicFramePr>
+            <a:graphic xmlns:a="http://schemas.openxmlformats.org/drawingml/2006/main">
+              <a:graphicData uri="http://schemas.openxmlformats.org/drawingml/2006/picture">
+                <pic:pic xmlns:pic="http://schemas.openxmlformats.org/drawingml/2006/picture">
+                  <pic:nvPicPr>
+                    <pic:cNvPr id="1" name=""/>
+                    <pic:cNvPicPr/>
+                  </pic:nvPicPr>
+                  <pic:blipFill>
+                    <a:blip r:embed="rId10"/>
+                    <a:stretch>
+                      <a:fillRect/>
+                    </a:stretch>
+                  </pic:blipFill>
+                  <pic:spPr>
+                    <a:xfrm>
+                      <a:off x="0" y="0"/>
+                      <a:ext cx="2023321" cy="1543131"/>
+                    </a:xfrm>
+                    <a:prstGeom prst="rect">
+                      <a:avLst/>
+                    </a:prstGeom>
+                  </pic:spPr>
+                </pic:pic>
+              </a:graphicData>
+            </a:graphic>
+          </wp:inline>
+        </w:drawing>
+      </w:r>
+    </w:p>
+    <w:p>
+      <w:pPr>
+        <w:spacing w:after="0" w:line="360" w:lineRule="auto"/>
+        <w:jc w:val="center"/>
+        <w:rPr>
+          <w:rFonts w:ascii="Times New Roman" w:hAnsi="Times New Roman" w:cs="Times New Roman"/>
+          <w:sz w:val="28"/>
+          <w:szCs w:val="28"/>
+        </w:rPr>
+      </w:pPr>
+      <w:r>
+        <w:rPr>
+          <w:rFonts w:ascii="Times New Roman" w:hAnsi="Times New Roman" w:cs="Times New Roman"/>
+          <w:sz w:val="28"/>
+          <w:szCs w:val="28"/>
+        </w:rPr>
+        <w:t>Рисунок 3 – Результат выполнения</w:t>
+      </w:r>
+    </w:p>
+    <w:p>
+      <w:pPr>
+        <w:spacing w:after="0" w:line="360" w:lineRule="auto"/>
+        <w:ind w:firstLine="709"/>
+        <w:jc w:val="both"/>
+        <w:rPr>
+          <w:rFonts w:ascii="Times New Roman" w:hAnsi="Times New Roman" w:cs="Times New Roman"/>
+          <w:sz w:val="28"/>
+          <w:szCs w:val="28"/>
+        </w:rPr>
+      </w:pPr>
+      <w:r>
+        <w:rPr>
+          <w:rFonts w:ascii="Times New Roman" w:hAnsi="Times New Roman" w:cs="Times New Roman"/>
+          <w:sz w:val="28"/>
+          <w:szCs w:val="28"/>
+        </w:rPr>
+        <w:t>4. Экспортируйте расширения VS Code</w:t>
+      </w:r>
+    </w:p>
+    <w:p>
+      <w:pPr>
+        <w:spacing w:after="0" w:line="360" w:lineRule="auto"/>
+        <w:ind w:firstLine="709"/>
+        <w:jc w:val="both"/>
+        <w:rPr>
+          <w:rFonts w:ascii="Times New Roman" w:hAnsi="Times New Roman" w:cs="Times New Roman"/>
+          <w:sz w:val="28"/>
+          <w:szCs w:val="28"/>
+          <w:lang w:val="en-US"/>
+        </w:rPr>
+      </w:pPr>
+      <w:r>
+        <w:rPr>
+          <w:rFonts w:ascii="Times New Roman" w:hAnsi="Times New Roman" w:cs="Times New Roman"/>
+          <w:sz w:val="28"/>
+          <w:szCs w:val="28"/>
+          <w:lang w:val="en-US"/>
+        </w:rPr>
+        <w:t xml:space="preserve">4.1. </w:t>
+      </w:r>
+      <w:r>
+        <w:rPr>
+          <w:rFonts w:ascii="Times New Roman" w:hAnsi="Times New Roman" w:cs="Times New Roman"/>
+          <w:sz w:val="28"/>
+          <w:szCs w:val="28"/>
+        </w:rPr>
+        <w:t>Откройте</w:t>
+      </w:r>
+      <w:r>
+        <w:rPr>
+          <w:rFonts w:ascii="Times New Roman" w:hAnsi="Times New Roman" w:cs="Times New Roman"/>
+          <w:sz w:val="28"/>
+          <w:szCs w:val="28"/>
+          <w:lang w:val="en-US"/>
+        </w:rPr>
+        <w:t xml:space="preserve"> </w:t>
+      </w:r>
+      <w:r>
+        <w:rPr>
+          <w:rFonts w:ascii="Times New Roman" w:hAnsi="Times New Roman" w:cs="Times New Roman"/>
+          <w:sz w:val="28"/>
+          <w:szCs w:val="28"/>
+        </w:rPr>
+        <w:t>терминал</w:t>
+      </w:r>
+      <w:r>
+        <w:rPr>
+          <w:rFonts w:ascii="Times New Roman" w:hAnsi="Times New Roman" w:cs="Times New Roman"/>
+          <w:sz w:val="28"/>
+          <w:szCs w:val="28"/>
+          <w:lang w:val="en-US"/>
+        </w:rPr>
+        <w:t xml:space="preserve"> Terminal → New Terminal</w:t>
+      </w:r>
+    </w:p>
+    <w:p>
+      <w:pPr>
+        <w:spacing w:after="0" w:line="360" w:lineRule="auto"/>
+        <w:ind w:firstLine="709"/>
+        <w:jc w:val="both"/>
+        <w:rPr>
+          <w:rFonts w:ascii="Times New Roman" w:hAnsi="Times New Roman" w:cs="Times New Roman"/>
+          <w:sz w:val="28"/>
+          <w:szCs w:val="28"/>
+          <w:lang w:val="en-US"/>
+        </w:rPr>
+      </w:pPr>
+      <w:r>
+        <w:rPr>
+          <w:rFonts w:ascii="Times New Roman" w:hAnsi="Times New Roman" w:cs="Times New Roman"/>
+          <w:sz w:val="28"/>
+          <w:szCs w:val="28"/>
+          <w:lang w:val="en-US"/>
+        </w:rPr>
+        <w:t xml:space="preserve">4.2. </w:t>
+      </w:r>
+      <w:r>
+        <w:rPr>
+          <w:rFonts w:ascii="Times New Roman" w:hAnsi="Times New Roman" w:cs="Times New Roman"/>
+          <w:sz w:val="28"/>
+          <w:szCs w:val="28"/>
+        </w:rPr>
+        <w:t>Выполните</w:t>
+      </w:r>
+      <w:r>
+        <w:rPr>
+          <w:rFonts w:ascii="Times New Roman" w:hAnsi="Times New Roman" w:cs="Times New Roman"/>
+          <w:sz w:val="28"/>
+          <w:szCs w:val="28"/>
+          <w:lang w:val="en-US"/>
+        </w:rPr>
+        <w:t xml:space="preserve"> </w:t>
+      </w:r>
+      <w:r>
+        <w:rPr>
+          <w:rFonts w:ascii="Times New Roman" w:hAnsi="Times New Roman" w:cs="Times New Roman"/>
+          <w:sz w:val="28"/>
+          <w:szCs w:val="28"/>
+        </w:rPr>
+        <w:t>команду</w:t>
+      </w:r>
+      <w:r>
+        <w:rPr>
+          <w:rFonts w:ascii="Times New Roman" w:hAnsi="Times New Roman" w:cs="Times New Roman"/>
+          <w:sz w:val="28"/>
+          <w:szCs w:val="28"/>
+          <w:lang w:val="en-US"/>
+        </w:rPr>
+        <w:t xml:space="preserve"> “code --list-</w:t>
+      </w:r>
+      <w:proofErr w:type="gramStart"/>
+      <w:r>
+        <w:rPr>
+          <w:rFonts w:ascii="Times New Roman" w:hAnsi="Times New Roman" w:cs="Times New Roman"/>
+          <w:sz w:val="28"/>
+          <w:szCs w:val="28"/>
+          <w:lang w:val="en-US"/>
+        </w:rPr>
+        <w:t>extensions &gt;</w:t>
+      </w:r>
+      <w:proofErr w:type="gramEnd"/>
+      <w:r>
+        <w:rPr>
+          <w:rFonts w:ascii="Times New Roman" w:hAnsi="Times New Roman" w:cs="Times New Roman"/>
+          <w:sz w:val="28"/>
+          <w:szCs w:val="28"/>
+          <w:lang w:val="en-US"/>
+        </w:rPr>
+        <w:t xml:space="preserve"> vscode-extensions.txt”</w:t>
+      </w:r>
+    </w:p>
+    <w:p>
+      <w:pPr>
+        <w:spacing w:after="0" w:line="360" w:lineRule="auto"/>
+        <w:ind w:firstLine="709"/>
+        <w:jc w:val="both"/>
+        <w:rPr>
+          <w:rFonts w:ascii="Times New Roman" w:hAnsi="Times New Roman" w:cs="Times New Roman"/>
+          <w:sz w:val="28"/>
+          <w:szCs w:val="28"/>
+        </w:rPr>
+      </w:pPr>
+      <w:r>
+        <w:rPr>
+          <w:rFonts w:ascii="Times New Roman" w:hAnsi="Times New Roman" w:cs="Times New Roman"/>
+          <w:sz w:val="28"/>
+          <w:szCs w:val="28"/>
+        </w:rPr>
+        <w:lastRenderedPageBreak/>
+        <w:t>4.3. Появится файл в каталоге проекта</w:t>
+      </w:r>
+    </w:p>
+    <w:p>
+      <w:pPr>
+        <w:spacing w:after="0" w:line="360" w:lineRule="auto"/>
+        <w:ind w:firstLine="709"/>
+        <w:jc w:val="both"/>
+        <w:rPr>
+          <w:rFonts w:ascii="Times New Roman" w:hAnsi="Times New Roman" w:cs="Times New Roman"/>
+          <w:sz w:val="28"/>
+          <w:szCs w:val="28"/>
+        </w:rPr>
+      </w:pPr>
+      <w:r>
+        <w:rPr>
+          <w:rFonts w:ascii="Times New Roman" w:hAnsi="Times New Roman" w:cs="Times New Roman"/>
+          <w:sz w:val="28"/>
+          <w:szCs w:val="28"/>
+        </w:rPr>
+        <w:t>4.4. Перенесите файл на новую машину</w:t>
+      </w:r>
+    </w:p>
+    <w:p>
+      <w:pPr>
+        <w:spacing w:after="0" w:line="360" w:lineRule="auto"/>
+        <w:ind w:firstLine="709"/>
+        <w:jc w:val="both"/>
+        <w:rPr>
+          <w:rFonts w:ascii="Times New Roman" w:hAnsi="Times New Roman" w:cs="Times New Roman"/>
+          <w:sz w:val="28"/>
+          <w:szCs w:val="28"/>
+        </w:rPr>
+      </w:pPr>
+      <w:r>
+        <w:rPr>
+          <w:rFonts w:ascii="Times New Roman" w:hAnsi="Times New Roman" w:cs="Times New Roman"/>
+          <w:sz w:val="28"/>
+          <w:szCs w:val="28"/>
+        </w:rPr>
+        <w:t>4.5. Откройте P</w:t>
+      </w:r>
+      <w:proofErr w:type="spellStart"/>
+      <w:r>
+        <w:rPr>
+          <w:rFonts w:ascii="Times New Roman" w:hAnsi="Times New Roman" w:cs="Times New Roman"/>
+          <w:sz w:val="28"/>
+          <w:szCs w:val="28"/>
+        </w:rPr>
+        <w:t>owerShell</w:t>
+      </w:r>
+      <w:proofErr w:type="spellEnd"/>
+      <w:r>
+        <w:rPr>
+          <w:rFonts w:ascii="Times New Roman" w:hAnsi="Times New Roman" w:cs="Times New Roman"/>
+          <w:sz w:val="28"/>
+          <w:szCs w:val="28"/>
+        </w:rPr>
+        <w:t xml:space="preserve"> в окне, в котором находится файл vscodeextensions.txt</w:t>
+      </w:r>
+    </w:p>
+    <w:p>
+      <w:pPr>
+        <w:spacing w:after="0" w:line="360" w:lineRule="auto"/>
+        <w:ind w:firstLine="709"/>
+        <w:jc w:val="both"/>
+        <w:rPr>
+          <w:rFonts w:ascii="Times New Roman" w:hAnsi="Times New Roman" w:cs="Times New Roman"/>
+          <w:sz w:val="28"/>
+          <w:szCs w:val="28"/>
+        </w:rPr>
+      </w:pPr>
+      <w:r>
+        <w:rPr>
+          <w:rFonts w:ascii="Times New Roman" w:hAnsi="Times New Roman" w:cs="Times New Roman"/>
+          <w:sz w:val="28"/>
+          <w:szCs w:val="28"/>
+        </w:rPr>
+        <w:t xml:space="preserve">4.5.1. Нажмите </w:t>
+      </w:r>
+      <w:proofErr w:type="spellStart"/>
+      <w:r>
+        <w:rPr>
+          <w:rFonts w:ascii="Times New Roman" w:hAnsi="Times New Roman" w:cs="Times New Roman"/>
+          <w:sz w:val="28"/>
+          <w:szCs w:val="28"/>
+        </w:rPr>
+        <w:t>shift</w:t>
+      </w:r>
+      <w:proofErr w:type="spellEnd"/>
+      <w:r>
+        <w:rPr>
+          <w:rFonts w:ascii="Times New Roman" w:hAnsi="Times New Roman" w:cs="Times New Roman"/>
+          <w:sz w:val="28"/>
+          <w:szCs w:val="28"/>
+        </w:rPr>
+        <w:t xml:space="preserve"> + ПКМ в пустом месте каталога с файлом</w:t>
+      </w:r>
+    </w:p>
+    <w:p>
+      <w:pPr>
+        <w:spacing w:after="0" w:line="360" w:lineRule="auto"/>
+        <w:ind w:firstLine="709"/>
+        <w:jc w:val="both"/>
+        <w:rPr>
+          <w:rFonts w:ascii="Times New Roman" w:hAnsi="Times New Roman" w:cs="Times New Roman"/>
+          <w:sz w:val="28"/>
+          <w:szCs w:val="28"/>
+        </w:rPr>
+      </w:pPr>
+      <w:r>
+        <w:rPr>
+          <w:rFonts w:ascii="Times New Roman" w:hAnsi="Times New Roman" w:cs="Times New Roman"/>
+          <w:sz w:val="28"/>
+          <w:szCs w:val="28"/>
+        </w:rPr>
+        <w:t xml:space="preserve">4.5.2. Выберите открыть окно </w:t>
+      </w:r>
+      <w:proofErr w:type="spellStart"/>
+      <w:r>
+        <w:rPr>
+          <w:rFonts w:ascii="Times New Roman" w:hAnsi="Times New Roman" w:cs="Times New Roman"/>
+          <w:sz w:val="28"/>
+          <w:szCs w:val="28"/>
+        </w:rPr>
+        <w:t>PowerShell</w:t>
+      </w:r>
+      <w:proofErr w:type="spellEnd"/>
+      <w:r>
+        <w:rPr>
+          <w:rFonts w:ascii="Times New Roman" w:hAnsi="Times New Roman" w:cs="Times New Roman"/>
+          <w:sz w:val="28"/>
+          <w:szCs w:val="28"/>
+        </w:rPr>
+        <w:t xml:space="preserve"> здесь</w:t>
+      </w:r>
+    </w:p>
+    <w:p>
+      <w:pPr>
+        <w:spacing w:after="0" w:line="360" w:lineRule="auto"/>
+        <w:ind w:firstLine="709"/>
+        <w:jc w:val="both"/>
+        <w:rPr>
+          <w:rFonts w:ascii="Times New Roman" w:hAnsi="Times New Roman" w:cs="Times New Roman"/>
+          <w:sz w:val="28"/>
+          <w:szCs w:val="28"/>
+        </w:rPr>
+      </w:pPr>
+      <w:r>
+        <w:rPr>
+          <w:rFonts w:ascii="Times New Roman" w:hAnsi="Times New Roman" w:cs="Times New Roman"/>
+          <w:sz w:val="28"/>
+          <w:szCs w:val="28"/>
+        </w:rPr>
+        <w:t>4.6. Установите расширения на новую машину</w:t>
+      </w:r>
+    </w:p>
+    <w:p>
+      <w:pPr>
+        <w:spacing w:after="0" w:line="360" w:lineRule="auto"/>
+        <w:ind w:firstLine="709"/>
+        <w:jc w:val="both"/>
+        <w:rPr>
+          <w:rFonts w:ascii="Times New Roman" w:hAnsi="Times New Roman" w:cs="Times New Roman"/>
+          <w:sz w:val="28"/>
+          <w:szCs w:val="28"/>
+        </w:rPr>
+      </w:pPr>
+      <w:r>
+        <w:rPr>
+          <w:rFonts w:ascii="Times New Roman" w:hAnsi="Times New Roman" w:cs="Times New Roman"/>
+          <w:sz w:val="28"/>
+          <w:szCs w:val="28"/>
+        </w:rPr>
+        <w:t>4.6.1. В</w:t>
+      </w:r>
+      <w:r>
+        <w:rPr>
+          <w:rFonts w:ascii="Times New Roman" w:hAnsi="Times New Roman" w:cs="Times New Roman"/>
+          <w:sz w:val="28"/>
+          <w:szCs w:val="28"/>
+          <w:lang w:val="en-US"/>
+        </w:rPr>
+        <w:t xml:space="preserve"> </w:t>
+      </w:r>
+      <w:r>
+        <w:rPr>
+          <w:rFonts w:ascii="Times New Roman" w:hAnsi="Times New Roman" w:cs="Times New Roman"/>
+          <w:sz w:val="28"/>
+          <w:szCs w:val="28"/>
+        </w:rPr>
+        <w:t>окне</w:t>
+      </w:r>
+      <w:r>
+        <w:rPr>
+          <w:rFonts w:ascii="Times New Roman" w:hAnsi="Times New Roman" w:cs="Times New Roman"/>
+          <w:sz w:val="28"/>
+          <w:szCs w:val="28"/>
+          <w:lang w:val="en-US"/>
+        </w:rPr>
+        <w:t xml:space="preserve"> PowerShell </w:t>
+      </w:r>
+      <w:r>
+        <w:rPr>
+          <w:rFonts w:ascii="Times New Roman" w:hAnsi="Times New Roman" w:cs="Times New Roman"/>
+          <w:sz w:val="28"/>
+          <w:szCs w:val="28"/>
+        </w:rPr>
+        <w:t>выполните</w:t>
+      </w:r>
+      <w:r>
+        <w:rPr>
+          <w:rFonts w:ascii="Times New Roman" w:hAnsi="Times New Roman" w:cs="Times New Roman"/>
+          <w:sz w:val="28"/>
+          <w:szCs w:val="28"/>
+          <w:lang w:val="en-US"/>
+        </w:rPr>
+        <w:t xml:space="preserve"> </w:t>
+      </w:r>
+      <w:r>
+        <w:rPr>
+          <w:rFonts w:ascii="Times New Roman" w:hAnsi="Times New Roman" w:cs="Times New Roman"/>
+          <w:sz w:val="28"/>
+          <w:szCs w:val="28"/>
+        </w:rPr>
+        <w:t>команду</w:t>
+      </w:r>
+      <w:r>
+        <w:rPr>
+          <w:rFonts w:ascii="Times New Roman" w:hAnsi="Times New Roman" w:cs="Times New Roman"/>
+          <w:sz w:val="28"/>
+          <w:szCs w:val="28"/>
+          <w:lang w:val="en-US"/>
+        </w:rPr>
+        <w:t xml:space="preserve"> “</w:t>
+      </w:r>
+      <w:proofErr w:type="gramStart"/>
+      <w:r>
+        <w:rPr>
+          <w:rFonts w:ascii="Times New Roman" w:hAnsi="Times New Roman" w:cs="Times New Roman"/>
+          <w:sz w:val="28"/>
+          <w:szCs w:val="28"/>
+          <w:lang w:val="en-US"/>
+        </w:rPr>
+        <w:t>foreach(</w:t>
+      </w:r>
+      <w:proofErr w:type="gramEnd"/>
+      <w:r>
+        <w:rPr>
+          <w:rFonts w:ascii="Times New Roman" w:hAnsi="Times New Roman" w:cs="Times New Roman"/>
+          <w:sz w:val="28"/>
+          <w:szCs w:val="28"/>
+          <w:lang w:val="en-US"/>
+        </w:rPr>
+        <w:t>$line in get-content vscode-extensions.txt) {code --install-extension $($line)}”</w:t>
+      </w:r>
+    </w:p>
+    <w:p>
+      <w:pPr>
+        <w:spacing w:after="0" w:line="360" w:lineRule="auto"/>
+        <w:ind w:firstLine="709"/>
+        <w:jc w:val="both"/>
+        <w:rPr>
+          <w:rFonts w:ascii="Times New Roman" w:hAnsi="Times New Roman" w:cs="Times New Roman"/>
+          <w:sz w:val="28"/>
+          <w:szCs w:val="28"/>
+        </w:rPr>
+      </w:pPr>
+      <w:r>
+        <w:rPr>
+          <w:rFonts w:ascii="Times New Roman" w:hAnsi="Times New Roman" w:cs="Times New Roman"/>
+          <w:sz w:val="28"/>
+          <w:szCs w:val="28"/>
+        </w:rPr>
+        <w:t>Результат</w:t>
+      </w:r>
+      <w:r>
+        <w:rPr>
+          <w:rFonts w:ascii="Times New Roman" w:hAnsi="Times New Roman" w:cs="Times New Roman"/>
+          <w:sz w:val="28"/>
+          <w:szCs w:val="28"/>
+        </w:rPr>
+        <w:t xml:space="preserve"> </w:t>
+      </w:r>
+      <w:r>
+        <w:rPr>
+          <w:rFonts w:ascii="Times New Roman" w:hAnsi="Times New Roman" w:cs="Times New Roman"/>
+          <w:sz w:val="28"/>
+          <w:szCs w:val="28"/>
+        </w:rPr>
+        <w:t>выполнен</w:t>
+      </w:r>
+      <w:r>
+        <w:rPr>
+          <w:rFonts w:ascii="Times New Roman" w:hAnsi="Times New Roman" w:cs="Times New Roman"/>
+          <w:sz w:val="28"/>
+          <w:szCs w:val="28"/>
+        </w:rPr>
+        <w:t xml:space="preserve">ия </w:t>
+      </w:r>
+      <w:r>
+        <w:rPr>
+          <w:rFonts w:ascii="Times New Roman" w:hAnsi="Times New Roman" w:cs="Times New Roman"/>
+          <w:sz w:val="28"/>
+          <w:szCs w:val="28"/>
+        </w:rPr>
+        <w:t>прикреплен на рисунк</w:t>
+      </w:r>
+      <w:r>
+        <w:rPr>
+          <w:rFonts w:ascii="Times New Roman" w:hAnsi="Times New Roman" w:cs="Times New Roman"/>
+          <w:sz w:val="28"/>
+          <w:szCs w:val="28"/>
+        </w:rPr>
+        <w:t xml:space="preserve">е </w:t>
+      </w:r>
+      <w:r>
+        <w:rPr>
+          <w:rFonts w:ascii="Times New Roman" w:hAnsi="Times New Roman" w:cs="Times New Roman"/>
+          <w:sz w:val="28"/>
+          <w:szCs w:val="28"/>
+        </w:rPr>
+        <w:t>4</w:t>
+      </w:r>
+      <w:r>
+        <w:rPr>
+          <w:rFonts w:ascii="Times New Roman" w:hAnsi="Times New Roman" w:cs="Times New Roman"/>
+          <w:sz w:val="28"/>
+          <w:szCs w:val="28"/>
+        </w:rPr>
+        <w:t>.</w:t>
+      </w:r>
+    </w:p>
+    <w:p>
+      <w:pPr>
+        <w:spacing w:after="0" w:line="360" w:lineRule="auto"/>
+        <w:jc w:val="center"/>
+        <w:rPr>
+          <w:rFonts w:ascii="Times New Roman" w:hAnsi="Times New Roman" w:cs="Times New Roman"/>
+          <w:sz w:val="28"/>
+          <w:szCs w:val="28"/>
+        </w:rPr>
+      </w:pPr>
+      <w:r>
+        <w:rPr>
+          <w:noProof/>
+        </w:rPr>
+        <w:drawing>
+          <wp:inline distT="0" distB="0" distL="0" distR="0" wp14:anchorId="0A0389AF" wp14:editId="14DE68C4">
+            <wp:extent cx="5940425" cy="1437005"/>
+            <wp:effectExtent l="0" t="0" r="3175" b="0"/>
+            <wp:docPr id="3" name="Рисунок 3"/>
+            <wp:cNvGraphicFramePr>
+              <a:graphicFrameLocks xmlns:a="http://schemas.openxmlformats.org/drawingml/2006/main" noChangeAspect="1"/>
+            </wp:cNvGraphicFramePr>
+            <a:graphic xmlns:a="http://schemas.openxmlformats.org/drawingml/2006/main">
+              <a:graphicData uri="http://schemas.openxmlformats.org/drawingml/2006/picture">
+                <pic:pic xmlns:pic="http://schemas.openxmlformats.org/drawingml/2006/picture">
+                  <pic:nvPicPr>
+                    <pic:cNvPr id="1" name=""/>
+                    <pic:cNvPicPr/>
+                  </pic:nvPicPr>
+                  <pic:blipFill>
+                    <a:blip r:embed="rId11"/>
+                    <a:stretch>
+                      <a:fillRect/>
+                    </a:stretch>
+                  </pic:blipFill>
+                  <pic:spPr>
+                    <a:xfrm>
+                      <a:off x="0" y="0"/>
+                      <a:ext cx="5940425" cy="1437005"/>
+                    </a:xfrm>
+                    <a:prstGeom prst="rect">
+                      <a:avLst/>
+                    </a:prstGeom>
+                  </pic:spPr>
+                </pic:pic>
+              </a:graphicData>
+            </a:graphic>
+          </wp:inline>
+        </w:drawing>
+      </w:r>
+    </w:p>
+    <w:p>
+      <w:pPr>
+        <w:spacing w:after="0" w:line="360" w:lineRule="auto"/>
+        <w:jc w:val="center"/>
+        <w:rPr>
+          <w:rFonts w:ascii="Times New Roman" w:hAnsi="Times New Roman" w:cs="Times New Roman"/>
+          <w:sz w:val="28"/>
+          <w:szCs w:val="28"/>
+        </w:rPr>
+      </w:pPr>
+      <w:r>
+        <w:rPr>
+          <w:rFonts w:ascii="Times New Roman" w:hAnsi="Times New Roman" w:cs="Times New Roman"/>
+          <w:sz w:val="28"/>
+          <w:szCs w:val="28"/>
+        </w:rPr>
+        <w:t>Рисунок 4 – Результат выполнения</w:t>
+      </w:r>
+    </w:p>
+    <w:p>
+      <w:pPr>
+        <w:spacing w:after="0" w:line="360" w:lineRule="auto"/>
+        <w:ind w:firstLine="709"/>
+        <w:jc w:val="both"/>
+        <w:rPr>
+          <w:rFonts w:ascii="Times New Roman" w:hAnsi="Times New Roman" w:cs="Times New Roman"/>
+          <w:sz w:val="28"/>
+          <w:szCs w:val="28"/>
+        </w:rPr>
+      </w:pPr>
+      <w:r>
+        <w:rPr>
+          <w:rFonts w:ascii="Times New Roman" w:hAnsi="Times New Roman" w:cs="Times New Roman"/>
+          <w:sz w:val="28"/>
+          <w:szCs w:val="28"/>
+        </w:rPr>
+        <w:t>4.7. Проверьте установку расширений</w:t>
+      </w:r>
+    </w:p>
+    <w:p>
+      <w:pPr>
+        <w:spacing w:after="0" w:line="360" w:lineRule="auto"/>
+        <w:ind w:firstLine="709"/>
+        <w:jc w:val="both"/>
+        <w:rPr>
+          <w:rFonts w:ascii="Times New Roman" w:hAnsi="Times New Roman" w:cs="Times New Roman"/>
+          <w:sz w:val="28"/>
+          <w:szCs w:val="28"/>
+        </w:rPr>
+      </w:pPr>
+      <w:r>
+        <w:rPr>
+          <w:rFonts w:ascii="Times New Roman" w:hAnsi="Times New Roman" w:cs="Times New Roman"/>
+          <w:sz w:val="28"/>
+          <w:szCs w:val="28"/>
+        </w:rPr>
+        <w:t>4.7.1. Откройте VS Code</w:t>
+      </w:r>
+    </w:p>
+    <w:p>
+      <w:pPr>
+        <w:spacing w:after="0" w:line="360" w:lineRule="auto"/>
+        <w:ind w:firstLine="709"/>
+        <w:jc w:val="both"/>
+        <w:rPr>
+          <w:rFonts w:ascii="Times New Roman" w:hAnsi="Times New Roman" w:cs="Times New Roman"/>
+          <w:sz w:val="28"/>
+          <w:szCs w:val="28"/>
+        </w:rPr>
+      </w:pPr>
+      <w:r>
+        <w:rPr>
+          <w:rFonts w:ascii="Times New Roman" w:hAnsi="Times New Roman" w:cs="Times New Roman"/>
+          <w:sz w:val="28"/>
+          <w:szCs w:val="28"/>
+        </w:rPr>
+        <w:t>4.7.2. Выполните пункт 3.1</w:t>
+      </w:r>
+    </w:p>
+    <w:p>
+      <w:pPr>
+        <w:spacing w:after="0" w:line="360" w:lineRule="auto"/>
+        <w:ind w:firstLine="709"/>
+        <w:jc w:val="both"/>
+        <w:rPr>
+          <w:rFonts w:ascii="Times New Roman" w:hAnsi="Times New Roman" w:cs="Times New Roman"/>
+          <w:sz w:val="28"/>
+          <w:szCs w:val="28"/>
+        </w:rPr>
+      </w:pPr>
+      <w:r>
+        <w:rPr>
+          <w:rFonts w:ascii="Times New Roman" w:hAnsi="Times New Roman" w:cs="Times New Roman"/>
+          <w:sz w:val="28"/>
+          <w:szCs w:val="28"/>
+        </w:rPr>
+        <w:t xml:space="preserve">Результат выполнения прикреплен на рисунке </w:t>
+      </w:r>
+      <w:r>
+        <w:rPr>
+          <w:rFonts w:ascii="Times New Roman" w:hAnsi="Times New Roman" w:cs="Times New Roman"/>
+          <w:sz w:val="28"/>
+          <w:szCs w:val="28"/>
+        </w:rPr>
+        <w:t>5</w:t>
+      </w:r>
+      <w:r>
+        <w:rPr>
+          <w:rFonts w:ascii="Times New Roman" w:hAnsi="Times New Roman" w:cs="Times New Roman"/>
+          <w:sz w:val="28"/>
+          <w:szCs w:val="28"/>
+        </w:rPr>
+        <w:t>.</w:t>
+      </w:r>
+    </w:p>
+    <w:p>
+      <w:pPr>
+        <w:spacing w:after="0" w:line="360" w:lineRule="auto"/>
+        <w:jc w:val="center"/>
+        <w:rPr>
+          <w:rFonts w:ascii="Times New Roman" w:hAnsi="Times New Roman" w:cs="Times New Roman"/>
+          <w:sz w:val="28"/>
+          <w:szCs w:val="28"/>
+        </w:rPr>
+      </w:pPr>
+      <w:r>
+        <w:rPr>
+          <w:noProof/>
+        </w:rPr>
+        <w:drawing>
+          <wp:inline distT="0" distB="0" distL="0" distR="0" wp14:anchorId="6E319186" wp14:editId="7EA8B1B2">
+            <wp:extent cx="3266667" cy="2533333"/>
+            <wp:effectExtent l="0" t="0" r="0" b="635"/>
+            <wp:docPr id="5" name="Рисунок 5"/>
+            <wp:cNvGraphicFramePr>
+              <a:graphicFrameLocks xmlns:a="http://schemas.openxmlformats.org/drawingml/2006/main" noChangeAspect="1"/>
+            </wp:cNvGraphicFramePr>
+            <a:graphic xmlns:a="http://schemas.openxmlformats.org/drawingml/2006/main">
+              <a:graphicData uri="http://schemas.openxmlformats.org/drawingml/2006/picture">
+                <pic:pic xmlns:pic="http://schemas.openxmlformats.org/drawingml/2006/picture">
+                  <pic:nvPicPr>
+                    <pic:cNvPr id="1" name=""/>
+                    <pic:cNvPicPr/>
+                  </pic:nvPicPr>
+                  <pic:blipFill>
+                    <a:blip r:embed="rId12"/>
+                    <a:stretch>
+                      <a:fillRect/>
+                    </a:stretch>
+                  </pic:blipFill>
+                  <pic:spPr>
+                    <a:xfrm>
+                      <a:off x="0" y="0"/>
+                      <a:ext cx="3266667" cy="2533333"/>
+                    </a:xfrm>
+                    <a:prstGeom prst="rect">
+                      <a:avLst/>
+                    </a:prstGeom>
+                  </pic:spPr>
+                </pic:pic>
+              </a:graphicData>
+            </a:graphic>
+          </wp:inline>
+        </w:drawing>
+      </w:r>
+    </w:p>
+    <w:p>
+      <w:pPr>
+        <w:spacing w:after="0" w:line="360" w:lineRule="auto"/>
+        <w:jc w:val="center"/>
+        <w:rPr>
+          <w:rFonts w:ascii="Times New Roman" w:hAnsi="Times New Roman" w:cs="Times New Roman"/>
+          <w:sz w:val="28"/>
+          <w:szCs w:val="28"/>
+        </w:rPr>
+      </w:pPr>
+      <w:r>
+        <w:rPr>
+          <w:rFonts w:ascii="Times New Roman" w:hAnsi="Times New Roman" w:cs="Times New Roman"/>
+          <w:sz w:val="28"/>
+          <w:szCs w:val="28"/>
+        </w:rPr>
+        <w:t>Рисунок 5 – Установленные расширения</w:t>
       </w:r>
     </w:p>
     <w:sectPr>
-      <w:footerReference w:type="default" r:id="rId9"/>
+      <w:footerReference w:type="default" r:id="rId13"/>
       <w:pgSz w:w="11906" w:h="16838"/>
       <w:pgMar w:top="1134" w:right="850" w:bottom="1134" w:left="1701" w:header="708" w:footer="708" w:gutter="0"/>
       <w:cols w:space="708"/>
@@ -2805,8 +3682,100 @@
       </w:pPr>
     </w:lvl>
   </w:abstractNum>
+  <w:abstractNum w:abstractNumId="1" w15:restartNumberingAfterBreak="0">
+    <w:nsid w:val="520665BD"/>
+    <w:multiLevelType w:val="hybridMultilevel"/>
+    <w:tmpl w:val="A55424B6"/>
+    <w:lvl w:ilvl="0" w:tplc="CA940AC0">
+      <w:start w:val="1"/>
+      <w:numFmt w:val="decimal"/>
+      <w:lvlText w:val="%1."/>
+      <w:lvlJc w:val="left"/>
+      <w:pPr>
+        <w:ind w:left="1080" w:hanging="360"/>
+      </w:pPr>
+      <w:rPr>
+        <w:rFonts w:hint="default"/>
+      </w:rPr>
+    </w:lvl>
+    <w:lvl w:ilvl="1" w:tplc="04190019" w:tentative="1">
+      <w:start w:val="1"/>
+      <w:numFmt w:val="lowerLetter"/>
+      <w:lvlText w:val="%2."/>
+      <w:lvlJc w:val="left"/>
+      <w:pPr>
+        <w:ind w:left="1800" w:hanging="360"/>
+      </w:pPr>
+    </w:lvl>
+    <w:lvl w:ilvl="2" w:tplc="0419001B" w:tentative="1">
+      <w:start w:val="1"/>
+      <w:numFmt w:val="lowerRoman"/>
+      <w:lvlText w:val="%3."/>
+      <w:lvlJc w:val="right"/>
+      <w:pPr>
+        <w:ind w:left="2520" w:hanging="180"/>
+      </w:pPr>
+    </w:lvl>
+    <w:lvl w:ilvl="3" w:tplc="0419000F" w:tentative="1">
+      <w:start w:val="1"/>
+      <w:numFmt w:val="decimal"/>
+      <w:lvlText w:val="%4."/>
+      <w:lvlJc w:val="left"/>
+      <w:pPr>
+        <w:ind w:left="3240" w:hanging="360"/>
+      </w:pPr>
+    </w:lvl>
+    <w:lvl w:ilvl="4" w:tplc="04190019" w:tentative="1">
+      <w:start w:val="1"/>
+      <w:numFmt w:val="lowerLetter"/>
+      <w:lvlText w:val="%5."/>
+      <w:lvlJc w:val="left"/>
+      <w:pPr>
+        <w:ind w:left="3960" w:hanging="360"/>
+      </w:pPr>
+    </w:lvl>
+    <w:lvl w:ilvl="5" w:tplc="0419001B" w:tentative="1">
+      <w:start w:val="1"/>
+      <w:numFmt w:val="lowerRoman"/>
+      <w:lvlText w:val="%6."/>
+      <w:lvlJc w:val="right"/>
+      <w:pPr>
+        <w:ind w:left="4680" w:hanging="180"/>
+      </w:pPr>
+    </w:lvl>
+    <w:lvl w:ilvl="6" w:tplc="0419000F" w:tentative="1">
+      <w:start w:val="1"/>
+      <w:numFmt w:val="decimal"/>
+      <w:lvlText w:val="%7."/>
+      <w:lvlJc w:val="left"/>
+      <w:pPr>
+        <w:ind w:left="5400" w:hanging="360"/>
+      </w:pPr>
+    </w:lvl>
+    <w:lvl w:ilvl="7" w:tplc="04190019" w:tentative="1">
+      <w:start w:val="1"/>
+      <w:numFmt w:val="lowerLetter"/>
+      <w:lvlText w:val="%8."/>
+      <w:lvlJc w:val="left"/>
+      <w:pPr>
+        <w:ind w:left="6120" w:hanging="360"/>
+      </w:pPr>
+    </w:lvl>
+    <w:lvl w:ilvl="8" w:tplc="0419001B" w:tentative="1">
+      <w:start w:val="1"/>
+      <w:numFmt w:val="lowerRoman"/>
+      <w:lvlText w:val="%9."/>
+      <w:lvlJc w:val="right"/>
+      <w:pPr>
+        <w:ind w:left="6840" w:hanging="180"/>
+      </w:pPr>
+    </w:lvl>
+  </w:abstractNum>
   <w:num w:numId="1" w16cid:durableId="2028865847">
     <w:abstractNumId w:val="0"/>
+  </w:num>
+  <w:num w:numId="2" w16cid:durableId="751005829">
+    <w:abstractNumId w:val="1"/>
   </w:num>
 </w:numbering>
 </file>
@@ -3211,7 +4180,7 @@
   <w:style w:type="paragraph" w:default="1" w:styleId="a">
     <w:name w:val="Normal"/>
     <w:qFormat/>
-    <w:rsid w:val="00C523F1"/>
+    <w:rsid w:val="00235948"/>
   </w:style>
   <w:style w:type="paragraph" w:styleId="1">
     <w:name w:val="heading 1"/>
@@ -4120,4 +5089,16 @@
     </a:ext>
   </a:extLst>
 </a:theme>
+</file>
+
+<file path=customXml/item1.xml><?xml version="1.0" encoding="utf-8"?>
+<b:Sources xmlns:b="http://schemas.openxmlformats.org/officeDocument/2006/bibliography" xmlns="http://schemas.openxmlformats.org/officeDocument/2006/bibliography" SelectedStyle="\APASixthEditionOfficeOnline.xsl" StyleName="APA" Version="6"/>
+</file>
+
+<file path=customXml/itemProps1.xml><?xml version="1.0" encoding="utf-8"?>
+<ds:datastoreItem xmlns:ds="http://schemas.openxmlformats.org/officeDocument/2006/customXml" ds:itemID="{8A9F9EE1-99A2-42CF-99A9-674BD3AC6595}">
+  <ds:schemaRefs>
+    <ds:schemaRef ds:uri="http://schemas.openxmlformats.org/officeDocument/2006/bibliography"/>
+  </ds:schemaRefs>
+</ds:datastoreItem>
 </file>
</xml_diff>